<commit_message>
Add comments from MD
</commit_message>
<xml_diff>
--- a/docs/submissions/cogsci-reviews.docx
+++ b/docs/submissions/cogsci-reviews.docx
@@ -1,6 +1,6 @@
 
 <file path=word/document.xml><?xml version="1.0" encoding="utf-8"?>
-<w:document xmlns:wpc="http://schemas.microsoft.com/office/word/2010/wordprocessingCanvas" xmlns:cx="http://schemas.microsoft.com/office/drawing/2014/chartex" xmlns:cx1="http://schemas.microsoft.com/office/drawing/2015/9/8/chartex" xmlns:cx2="http://schemas.microsoft.com/office/drawing/2015/10/21/chartex" xmlns:cx3="http://schemas.microsoft.com/office/drawing/2016/5/9/chartex" xmlns:cx4="http://schemas.microsoft.com/office/drawing/2016/5/10/chartex" xmlns:cx5="http://schemas.microsoft.com/office/drawing/2016/5/11/chartex" xmlns:cx6="http://schemas.microsoft.com/office/drawing/2016/5/12/chartex" xmlns:cx7="http://schemas.microsoft.com/office/drawing/2016/5/13/chartex" xmlns:cx8="http://schemas.microsoft.com/office/drawing/2016/5/14/chartex" xmlns:mc="http://schemas.openxmlformats.org/markup-compatibility/2006" xmlns:aink="http://schemas.microsoft.com/office/drawing/2016/ink" xmlns:am3d="http://schemas.microsoft.com/office/drawing/2017/model3d" xmlns:o="urn:schemas-microsoft-com:office:office" xmlns:r="http://schemas.openxmlformats.org/officeDocument/2006/relationships" xmlns:m="http://schemas.openxmlformats.org/officeDocument/2006/math" xmlns:v="urn:schemas-microsoft-com:vml" xmlns:wp14="http://schemas.microsoft.com/office/word/2010/wordprocessingDrawing" xmlns:wp="http://schemas.openxmlformats.org/drawingml/2006/wordprocessingDrawing" xmlns:w10="urn:schemas-microsoft-com:office:word" xmlns:w="http://schemas.openxmlformats.org/wordprocessingml/2006/main" xmlns:w14="http://schemas.microsoft.com/office/word/2010/wordml" xmlns:w15="http://schemas.microsoft.com/office/word/2012/wordml" xmlns:w16cid="http://schemas.microsoft.com/office/word/2016/wordml/cid" xmlns:w16se="http://schemas.microsoft.com/office/word/2015/wordml/symex" xmlns:wpg="http://schemas.microsoft.com/office/word/2010/wordprocessingGroup" xmlns:wpi="http://schemas.microsoft.com/office/word/2010/wordprocessingInk" xmlns:wne="http://schemas.microsoft.com/office/word/2006/wordml" xmlns:wps="http://schemas.microsoft.com/office/word/2010/wordprocessingShape" mc:Ignorable="w14 w15 w16se w16cid wp14">
+<w:document xmlns:wpc="http://schemas.microsoft.com/office/word/2010/wordprocessingCanvas" xmlns:mc="http://schemas.openxmlformats.org/markup-compatibility/2006" xmlns:o="urn:schemas-microsoft-com:office:office" xmlns:r="http://schemas.openxmlformats.org/officeDocument/2006/relationships" xmlns:m="http://schemas.openxmlformats.org/officeDocument/2006/math" xmlns:v="urn:schemas-microsoft-com:vml" xmlns:wp14="http://schemas.microsoft.com/office/word/2010/wordprocessingDrawing" xmlns:wp="http://schemas.openxmlformats.org/drawingml/2006/wordprocessingDrawing" xmlns:w10="urn:schemas-microsoft-com:office:word" xmlns:w="http://schemas.openxmlformats.org/wordprocessingml/2006/main" xmlns:w14="http://schemas.microsoft.com/office/word/2010/wordml" xmlns:w15="http://schemas.microsoft.com/office/word/2012/wordml" xmlns:wpg="http://schemas.microsoft.com/office/word/2010/wordprocessingGroup" xmlns:wpi="http://schemas.microsoft.com/office/word/2010/wordprocessingInk" xmlns:wne="http://schemas.microsoft.com/office/word/2006/wordml" xmlns:wps="http://schemas.microsoft.com/office/word/2010/wordprocessingShape" mc:Ignorable="w14 w15 wp14">
   <w:body>
     <w:p>
       <w:r>
@@ -240,15 +240,15 @@
     </w:p>
     <w:p>
       <w:r>
-        <w:t xml:space="preserve">    cultural evolution </w:t>
+        <w:t xml:space="preserve">    </w:t>
       </w:r>
       <w:proofErr w:type="gramStart"/>
       <w:r>
-        <w:t>have</w:t>
+        <w:t>cultural</w:t>
       </w:r>
       <w:proofErr w:type="gramEnd"/>
       <w:r>
-        <w:t xml:space="preserve"> focused on diffusion and transmission and have thus tended</w:t>
+        <w:t xml:space="preserve"> evolution have focused on diffusion and transmission and have thus tended</w:t>
       </w:r>
     </w:p>
     <w:p>
@@ -339,6 +339,7 @@
       <w:r>
         <w:t xml:space="preserve">    instructions? </w:t>
       </w:r>
+      <w:commentRangeStart w:id="0"/>
       <w:r>
         <w:rPr>
           <w:highlight w:val="yellow"/>
@@ -351,7 +352,34 @@
         <w:rPr>
           <w:highlight w:val="yellow"/>
         </w:rPr>
-        <w:t xml:space="preserve">    see transmission in this paradigm in relation to existing theories.</w:t>
+        <w:t xml:space="preserve">    </w:t>
+      </w:r>
+      <w:proofErr w:type="gramStart"/>
+      <w:r>
+        <w:rPr>
+          <w:highlight w:val="yellow"/>
+        </w:rPr>
+        <w:t>see</w:t>
+      </w:r>
+      <w:proofErr w:type="gramEnd"/>
+      <w:r>
+        <w:rPr>
+          <w:highlight w:val="yellow"/>
+        </w:rPr>
+        <w:t xml:space="preserve"> transmission in this paradigm in relation to existing theories</w:t>
+      </w:r>
+      <w:commentRangeEnd w:id="0"/>
+      <w:r>
+        <w:rPr>
+          <w:rStyle w:val="CommentReference"/>
+        </w:rPr>
+        <w:commentReference w:id="0"/>
+      </w:r>
+      <w:r>
+        <w:rPr>
+          <w:highlight w:val="yellow"/>
+        </w:rPr>
+        <w:t>.</w:t>
       </w:r>
     </w:p>
     <w:p>
@@ -436,8 +464,7 @@
       <w:r>
         <w:t xml:space="preserve">    could possibly be an artifact of the experimental design. I very much agree. </w:t>
       </w:r>
-      <w:bookmarkStart w:id="0" w:name="_GoBack"/>
-      <w:bookmarkEnd w:id="0"/>
+      <w:commentRangeStart w:id="1"/>
       <w:r>
         <w:rPr>
           <w:highlight w:val="yellow"/>
@@ -450,7 +477,28 @@
         <w:rPr>
           <w:highlight w:val="yellow"/>
         </w:rPr>
-        <w:t xml:space="preserve">    sectional data (e.g. from archeology) definitely do not support this finding.</w:t>
+        <w:t xml:space="preserve">    </w:t>
+      </w:r>
+      <w:proofErr w:type="gramStart"/>
+      <w:r>
+        <w:rPr>
+          <w:highlight w:val="yellow"/>
+        </w:rPr>
+        <w:t>sectional</w:t>
+      </w:r>
+      <w:proofErr w:type="gramEnd"/>
+      <w:r>
+        <w:rPr>
+          <w:highlight w:val="yellow"/>
+        </w:rPr>
+        <w:t xml:space="preserve"> data (e.g. from archeology) definitely do not support this finding.</w:t>
+      </w:r>
+      <w:commentRangeEnd w:id="1"/>
+      <w:r>
+        <w:rPr>
+          <w:rStyle w:val="CommentReference"/>
+        </w:rPr>
+        <w:commentReference w:id="1"/>
       </w:r>
     </w:p>
     <w:p>
@@ -566,21 +614,21 @@
         <w:rPr>
           <w:highlight w:val="green"/>
         </w:rPr>
-        <w:t xml:space="preserve">    time and inheritance size</w:t>
+        <w:t xml:space="preserve">    </w:t>
       </w:r>
       <w:proofErr w:type="gramStart"/>
       <w:r>
         <w:rPr>
           <w:highlight w:val="green"/>
         </w:rPr>
-        <w:t>, .</w:t>
+        <w:t>time</w:t>
       </w:r>
       <w:proofErr w:type="gramEnd"/>
       <w:r>
         <w:rPr>
           <w:highlight w:val="green"/>
         </w:rPr>
-        <w:t xml:space="preserve">" -&gt; delete last </w:t>
+        <w:t xml:space="preserve"> and inheritance size, ." -&gt; delete last </w:t>
       </w:r>
       <w:proofErr w:type="spellStart"/>
       <w:r>
@@ -646,13 +694,16 @@
     </w:p>
     <w:p>
       <w:r>
-        <w:t xml:space="preserve">    used a transmission chain game, where participants create new tools and pass </w:t>
+        <w:t xml:space="preserve">    </w:t>
       </w:r>
       <w:proofErr w:type="gramStart"/>
       <w:r>
-        <w:t>their</w:t>
+        <w:t>used</w:t>
       </w:r>
       <w:proofErr w:type="gramEnd"/>
+      <w:r>
+        <w:t xml:space="preserve"> a transmission chain game, where participants create new tools and pass their</w:t>
+      </w:r>
     </w:p>
     <w:p>
       <w:r>
@@ -661,15 +712,15 @@
     </w:p>
     <w:p>
       <w:r>
-        <w:t xml:space="preserve">    in later generations build up on their </w:t>
+        <w:t xml:space="preserve">    </w:t>
       </w:r>
       <w:proofErr w:type="gramStart"/>
       <w:r>
-        <w:t>ancestors</w:t>
+        <w:t>in</w:t>
       </w:r>
       <w:proofErr w:type="gramEnd"/>
       <w:r>
-        <w:t xml:space="preserve"> tools, improving performance over</w:t>
+        <w:t xml:space="preserve"> later generations build up on their ancestors tools, improving performance over</w:t>
       </w:r>
     </w:p>
     <w:p>
@@ -863,19 +914,27 @@
       <w:r>
         <w:t xml:space="preserve">    </w:t>
       </w:r>
-      <w:commentRangeStart w:id="1"/>
+      <w:commentRangeStart w:id="3"/>
+      <w:commentRangeStart w:id="4"/>
       <w:r>
         <w:rPr>
           <w:highlight w:val="green"/>
         </w:rPr>
         <w:t>3</w:t>
       </w:r>
-      <w:commentRangeEnd w:id="1"/>
+      <w:commentRangeEnd w:id="3"/>
       <w:r>
         <w:rPr>
           <w:rStyle w:val="CommentReference"/>
         </w:rPr>
-        <w:commentReference w:id="1"/>
+        <w:commentReference w:id="3"/>
+      </w:r>
+      <w:commentRangeEnd w:id="4"/>
+      <w:r>
+        <w:rPr>
+          <w:rStyle w:val="CommentReference"/>
+        </w:rPr>
+        <w:commentReference w:id="4"/>
       </w:r>
       <w:r>
         <w:rPr>
@@ -1232,21 +1291,21 @@
         <w:rPr>
           <w:highlight w:val="green"/>
         </w:rPr>
-        <w:t xml:space="preserve">    is (i.e., how many guesses can be made on average </w:t>
+        <w:t xml:space="preserve">    </w:t>
       </w:r>
       <w:proofErr w:type="gramStart"/>
       <w:r>
         <w:rPr>
           <w:highlight w:val="green"/>
         </w:rPr>
-        <w:t>during</w:t>
+        <w:t>is</w:t>
       </w:r>
       <w:proofErr w:type="gramEnd"/>
       <w:r>
         <w:rPr>
           <w:highlight w:val="green"/>
         </w:rPr>
-        <w:t xml:space="preserve"> 25 minutes, divided by</w:t>
+        <w:t xml:space="preserve"> (i.e., how many guesses can be made on average during 25 minutes, divided by</w:t>
       </w:r>
     </w:p>
     <w:p>
@@ -1271,431 +1330,517 @@
         <w:rPr>
           <w:highlight w:val="green"/>
         </w:rPr>
-        <w:t xml:space="preserve">7.   </w:t>
+        <w:t>7.      “Diminishing return” is a bit vague. I assume the idea is that the</w:t>
+      </w:r>
+    </w:p>
+    <w:p>
+      <w:pPr>
+        <w:rPr>
+          <w:highlight w:val="green"/>
+        </w:rPr>
+      </w:pPr>
+      <w:r>
+        <w:rPr>
+          <w:highlight w:val="green"/>
+        </w:rPr>
+        <w:t xml:space="preserve">    increase in the number of tools levels off in later generations (</w:t>
+      </w:r>
+      <w:proofErr w:type="spellStart"/>
+      <w:r>
+        <w:rPr>
+          <w:highlight w:val="green"/>
+        </w:rPr>
+        <w:t>i.e</w:t>
+      </w:r>
+      <w:proofErr w:type="spellEnd"/>
+      <w:r>
+        <w:rPr>
+          <w:highlight w:val="green"/>
+        </w:rPr>
+        <w:t>, the increase</w:t>
+      </w:r>
+    </w:p>
+    <w:p>
+      <w:pPr>
+        <w:rPr>
+          <w:highlight w:val="green"/>
+        </w:rPr>
+      </w:pPr>
+      <w:r>
+        <w:rPr>
+          <w:highlight w:val="green"/>
+        </w:rPr>
+        <w:t xml:space="preserve">    in not linear). This could be written more specifically, and also attested for</w:t>
+      </w:r>
+    </w:p>
+    <w:p>
+      <w:r>
+        <w:rPr>
+          <w:highlight w:val="green"/>
+        </w:rPr>
+        <w:t xml:space="preserve">    using the model mentioned above.</w:t>
+      </w:r>
+    </w:p>
+    <w:p/>
+    <w:p>
+      <w:pPr>
+        <w:rPr>
+          <w:highlight w:val="green"/>
+        </w:rPr>
+      </w:pPr>
+      <w:r>
+        <w:t xml:space="preserve">    </w:t>
+      </w:r>
+      <w:r>
+        <w:rPr>
+          <w:highlight w:val="green"/>
+        </w:rPr>
+        <w:t>8.      In Fig. 2’s caption it’s mentioned that items can be “refined”. How is</w:t>
+      </w:r>
+    </w:p>
+    <w:p>
+      <w:r>
+        <w:rPr>
+          <w:highlight w:val="green"/>
+        </w:rPr>
+        <w:t xml:space="preserve">    this done? Refinement was not mentioned anywhere in the text.</w:t>
+      </w:r>
+    </w:p>
+    <w:p/>
+    <w:p>
+      <w:r>
+        <w:t xml:space="preserve">    </w:t>
+      </w:r>
+      <w:r>
+        <w:rPr>
+          <w:highlight w:val="green"/>
+        </w:rPr>
+        <w:t>9.  In Fig. 3, some of the lines are shifted to the left.</w:t>
+      </w:r>
+    </w:p>
+    <w:p/>
+    <w:p>
+      <w:pPr>
+        <w:rPr>
+          <w:highlight w:val="green"/>
+        </w:rPr>
+      </w:pPr>
+      <w:r>
+        <w:t xml:space="preserve">    </w:t>
+      </w:r>
+      <w:r>
+        <w:rPr>
+          <w:highlight w:val="green"/>
+        </w:rPr>
+        <w:t>10.     The part out outliers marked with X belongs in the caption of Fig. 6 (not</w:t>
+      </w:r>
+    </w:p>
+    <w:p>
+      <w:r>
+        <w:rPr>
+          <w:highlight w:val="green"/>
+        </w:rPr>
+        <w:t xml:space="preserve">    in Fig. 5).</w:t>
+      </w:r>
+    </w:p>
+    <w:p/>
+    <w:p>
+      <w:pPr>
+        <w:rPr>
+          <w:highlight w:val="green"/>
+        </w:rPr>
+      </w:pPr>
+      <w:r>
+        <w:t xml:space="preserve">    </w:t>
+      </w:r>
+      <w:r>
+        <w:rPr>
+          <w:highlight w:val="green"/>
+        </w:rPr>
+        <w:t>11.     Fig. 8’s caption belongs in the main text (explaining what each guess</w:t>
+      </w:r>
+    </w:p>
+    <w:p>
+      <w:r>
+        <w:rPr>
+          <w:highlight w:val="green"/>
+        </w:rPr>
+        <w:t xml:space="preserve">    category means).</w:t>
+      </w:r>
+    </w:p>
+    <w:p/>
+    <w:p>
+      <w:pPr>
+        <w:rPr>
+          <w:highlight w:val="green"/>
+        </w:rPr>
+      </w:pPr>
+      <w:r>
+        <w:lastRenderedPageBreak/>
+        <w:t xml:space="preserve">    </w:t>
+      </w:r>
+      <w:r>
+        <w:rPr>
+          <w:highlight w:val="green"/>
+        </w:rPr>
+        <w:t>12.     Better to avoid the term “problem solvers”: it’s leads to garden-path</w:t>
+      </w:r>
+    </w:p>
+    <w:p>
+      <w:r>
+        <w:rPr>
+          <w:highlight w:val="green"/>
+        </w:rPr>
+        <w:t xml:space="preserve">    sentences. Just use “participants” or “individuals”.</w:t>
+      </w:r>
+    </w:p>
+    <w:p/>
+    <w:p>
+      <w:r>
+        <w:t xml:space="preserve">    13.     In the sentence “… other forms of problem solving that do not involve</w:t>
+      </w:r>
+    </w:p>
+    <w:p>
+      <w:r>
+        <w:t xml:space="preserve">    vertical transmission” – Is the idea to compare these findings with one emerging</w:t>
+      </w:r>
+    </w:p>
+    <w:p>
+      <w:r>
+        <w:t xml:space="preserve">    in purely communication scenarios?</w:t>
+      </w:r>
+    </w:p>
+    <w:p/>
+    <w:p>
+      <w:r>
+        <w:t xml:space="preserve">    </w:t>
+      </w:r>
+      <w:r>
+        <w:rPr>
+          <w:highlight w:val="green"/>
+        </w:rPr>
+        <w:t>14. There was a typo in “building tours of spaghetti” - should be “towers”.</w:t>
+      </w:r>
+    </w:p>
+    <w:p/>
+    <w:p>
+      <w:r>
+        <w:t>----------------------------------------------------------------</w:t>
+      </w:r>
+    </w:p>
+    <w:p/>
+    <w:p>
+      <w:r>
+        <w:t>reviewer 4 review</w:t>
+      </w:r>
+    </w:p>
+    <w:p>
+      <w:r>
+        <w:t>score 4/5</w:t>
+      </w:r>
+    </w:p>
+    <w:p/>
+    <w:p>
+      <w:r>
+        <w:t xml:space="preserve">  Type of Submission</w:t>
+      </w:r>
+    </w:p>
+    <w:p/>
+    <w:p>
+      <w:r>
+        <w:t xml:space="preserve">    Cognitive Science</w:t>
+      </w:r>
+    </w:p>
+    <w:p/>
+    <w:p>
+      <w:r>
+        <w:t xml:space="preserve">  The Review</w:t>
+      </w:r>
+    </w:p>
+    <w:p/>
+    <w:p>
+      <w:r>
+        <w:t xml:space="preserve">    This contribution presents an experimental study looking the cumulative evolution</w:t>
+      </w:r>
+    </w:p>
+    <w:p>
+      <w:r>
+        <w:t xml:space="preserve">    of problem solving. It is theoretically justified and technically sound, and a</w:t>
+      </w:r>
+    </w:p>
+    <w:p>
+      <w:r>
+        <w:t xml:space="preserve">    nice little experiment! However, I think the paper can do more to justify why this</w:t>
+      </w:r>
+    </w:p>
+    <w:p>
+      <w:r>
+        <w:t xml:space="preserve">    is different from previous studies and what gap it is filling in the literature.</w:t>
+      </w:r>
+    </w:p>
+    <w:p>
+      <w:r>
+        <w:t xml:space="preserve">    The 2nd paragraph of the conclusion say that the study "examined the likelihood</w:t>
+      </w:r>
+    </w:p>
+    <w:p>
+      <w:r>
+        <w:t xml:space="preserve">    </w:t>
       </w:r>
       <w:proofErr w:type="gramStart"/>
       <w:r>
-        <w:rPr>
-          <w:highlight w:val="green"/>
-        </w:rPr>
-        <w:t xml:space="preserve">   “</w:t>
+        <w:t>that</w:t>
       </w:r>
       <w:proofErr w:type="gramEnd"/>
       <w:r>
-        <w:rPr>
-          <w:highlight w:val="green"/>
-        </w:rPr>
-        <w:t>Diminishing return” is a bit vague. I assume the idea is that the</w:t>
-      </w:r>
-    </w:p>
-    <w:p>
-      <w:pPr>
-        <w:rPr>
-          <w:highlight w:val="green"/>
-        </w:rPr>
-      </w:pPr>
-      <w:r>
-        <w:rPr>
-          <w:highlight w:val="green"/>
-        </w:rPr>
-        <w:t xml:space="preserve">    increase in the number of tools levels off in later generations (</w:t>
+        <w:t xml:space="preserve"> problem solving knowledge would accumulate given that problem solving</w:t>
+      </w:r>
+    </w:p>
+    <w:p>
+      <w:r>
+        <w:t xml:space="preserve">    knowledge could be effectively transferred to the next generation" - This is</w:t>
+      </w:r>
+    </w:p>
+    <w:p>
+      <w:r>
+        <w:t xml:space="preserve">    presented as being different from the ability to have verbal instructions, or the</w:t>
+      </w:r>
+    </w:p>
+    <w:p>
+      <w:r>
+        <w:t xml:space="preserve">    ability to just watch people doing the task before you, but I'm not sure how</w:t>
+      </w:r>
+    </w:p>
+    <w:p>
+      <w:r>
+        <w:t xml:space="preserve">    different these things are different. Is it the cumulative aspect of it? I think</w:t>
+      </w:r>
+    </w:p>
+    <w:p>
+      <w:r>
+        <w:t xml:space="preserve">    this needs to be really clarified and sign-posted.</w:t>
+      </w:r>
+    </w:p>
+    <w:p/>
+    <w:p>
+      <w:r>
+        <w:t xml:space="preserve">    The writing is mostly excellent, but there were a few points I had:</w:t>
+      </w:r>
+    </w:p>
+    <w:p/>
+    <w:p>
+      <w:pPr>
+        <w:rPr>
+          <w:highlight w:val="green"/>
+        </w:rPr>
+      </w:pPr>
+      <w:r>
+        <w:t xml:space="preserve">    </w:t>
+      </w:r>
+      <w:r>
+        <w:rPr>
+          <w:highlight w:val="green"/>
+        </w:rPr>
+        <w:t>I think the paper would have benefitted from outlining your research questions</w:t>
+      </w:r>
+    </w:p>
+    <w:p>
+      <w:pPr>
+        <w:rPr>
+          <w:highlight w:val="green"/>
+        </w:rPr>
+      </w:pPr>
+      <w:r>
+        <w:rPr>
+          <w:highlight w:val="green"/>
+        </w:rPr>
+        <w:t xml:space="preserve">    more specifically in the introduction. At the minute the beginning of each results</w:t>
+      </w:r>
+    </w:p>
+    <w:p>
+      <w:r>
+        <w:rPr>
+          <w:highlight w:val="green"/>
+        </w:rPr>
+        <w:t xml:space="preserve">    sections (“Next we asked…”) comes as a surprise.</w:t>
+      </w:r>
+    </w:p>
+    <w:p/>
+    <w:p>
+      <w:pPr>
+        <w:rPr>
+          <w:highlight w:val="green"/>
+        </w:rPr>
+      </w:pPr>
+      <w:r>
+        <w:t xml:space="preserve">    </w:t>
+      </w:r>
+      <w:r>
+        <w:t>{{{</w:t>
+      </w:r>
+      <w:r>
+        <w:rPr>
+          <w:highlight w:val="green"/>
+        </w:rPr>
+        <w:t>I think you need to acknowledge at the end of the “performance by generation”</w:t>
+      </w:r>
+    </w:p>
+    <w:p>
+      <w:pPr>
+        <w:rPr>
+          <w:highlight w:val="green"/>
+        </w:rPr>
+      </w:pPr>
+      <w:r>
+        <w:rPr>
+          <w:highlight w:val="green"/>
+        </w:rPr>
+        <w:t xml:space="preserve">    section that later generations might have made fewer discoveries because more of</w:t>
+      </w:r>
+    </w:p>
+    <w:p>
+      <w:pPr>
+        <w:rPr>
+          <w:highlight w:val="green"/>
+        </w:rPr>
+      </w:pPr>
+      <w:r>
+        <w:rPr>
+          <w:highlight w:val="green"/>
+        </w:rPr>
+        <w:t xml:space="preserve">    their time was spent completing the recipes of those before, I know you go on to</w:t>
+      </w:r>
+    </w:p>
+    <w:p>
+      <w:pPr>
+        <w:rPr>
+          <w:highlight w:val="green"/>
+        </w:rPr>
+      </w:pPr>
+      <w:r>
+        <w:rPr>
+          <w:highlight w:val="green"/>
+        </w:rPr>
+        <w:t xml:space="preserve">    address this in the rate of discovery section but it feels like a bit of a hole at</w:t>
+      </w:r>
+    </w:p>
+    <w:p>
+      <w:r>
+        <w:rPr>
+          <w:highlight w:val="green"/>
+        </w:rPr>
+        <w:t xml:space="preserve">    the minute.</w:t>
+      </w:r>
+    </w:p>
+    <w:p/>
+    <w:p>
+      <w:pPr>
+        <w:rPr>
+          <w:highlight w:val="green"/>
+        </w:rPr>
+      </w:pPr>
+      <w:r>
+        <w:lastRenderedPageBreak/>
+        <w:t xml:space="preserve">    </w:t>
+      </w:r>
+      <w:proofErr w:type="gramStart"/>
+      <w:r>
+        <w:rPr>
+          <w:highlight w:val="green"/>
+        </w:rPr>
+        <w:t>“ Data</w:t>
+      </w:r>
+      <w:proofErr w:type="gramEnd"/>
+      <w:r>
+        <w:rPr>
+          <w:highlight w:val="green"/>
+        </w:rPr>
+        <w:t xml:space="preserve"> was collected for a total of 42 teams (N=168 participants).”</w:t>
+      </w:r>
+    </w:p>
+    <w:p>
+      <w:pPr>
+        <w:rPr>
+          <w:highlight w:val="green"/>
+        </w:rPr>
+      </w:pPr>
+      <w:r>
+        <w:rPr>
+          <w:highlight w:val="green"/>
+        </w:rPr>
+        <w:t xml:space="preserve">    - this confused me because the word “teams” made me think it was a group activity</w:t>
+      </w:r>
+    </w:p>
+    <w:p>
+      <w:pPr>
+        <w:rPr>
+          <w:highlight w:val="green"/>
+        </w:rPr>
+      </w:pPr>
+      <w:r>
+        <w:rPr>
+          <w:highlight w:val="green"/>
+        </w:rPr>
+        <w:t xml:space="preserve">    and </w:t>
       </w:r>
       <w:proofErr w:type="spellStart"/>
       <w:r>
         <w:rPr>
           <w:highlight w:val="green"/>
         </w:rPr>
-        <w:t>i.e</w:t>
+        <w:t>i’d</w:t>
       </w:r>
       <w:proofErr w:type="spellEnd"/>
       <w:r>
         <w:rPr>
           <w:highlight w:val="green"/>
         </w:rPr>
-        <w:t>, the increase</w:t>
-      </w:r>
-    </w:p>
-    <w:p>
-      <w:pPr>
-        <w:rPr>
-          <w:highlight w:val="green"/>
-        </w:rPr>
-      </w:pPr>
-      <w:r>
-        <w:rPr>
-          <w:highlight w:val="green"/>
-        </w:rPr>
-        <w:t xml:space="preserve">    in not linear). This could be written more specifically, and also attested for</w:t>
-      </w:r>
-    </w:p>
-    <w:p>
-      <w:r>
-        <w:rPr>
-          <w:highlight w:val="green"/>
-        </w:rPr>
-        <w:t xml:space="preserve">    using the model mentioned above.</w:t>
-      </w:r>
-    </w:p>
-    <w:p/>
-    <w:p>
-      <w:pPr>
-        <w:rPr>
-          <w:highlight w:val="green"/>
-        </w:rPr>
-      </w:pPr>
-      <w:r>
-        <w:t xml:space="preserve">    </w:t>
-      </w:r>
-      <w:r>
-        <w:rPr>
-          <w:highlight w:val="green"/>
-        </w:rPr>
-        <w:t>8.      In Fig. 2’s caption it’s mentioned that items can be “refined”. How is</w:t>
-      </w:r>
-    </w:p>
-    <w:p>
-      <w:r>
-        <w:rPr>
-          <w:highlight w:val="green"/>
-        </w:rPr>
-        <w:t xml:space="preserve">    this done? Refinement was not mentioned anywhere in the text.</w:t>
-      </w:r>
-    </w:p>
-    <w:p/>
-    <w:p>
-      <w:r>
-        <w:t xml:space="preserve">    </w:t>
-      </w:r>
-      <w:r>
-        <w:rPr>
-          <w:highlight w:val="green"/>
-        </w:rPr>
-        <w:t>9.  In Fig. 3, some of the lines are shifted to the left.</w:t>
-      </w:r>
-    </w:p>
-    <w:p/>
-    <w:p>
-      <w:pPr>
-        <w:rPr>
-          <w:highlight w:val="green"/>
-        </w:rPr>
-      </w:pPr>
-      <w:r>
-        <w:t xml:space="preserve">    </w:t>
-      </w:r>
-      <w:r>
-        <w:rPr>
-          <w:highlight w:val="green"/>
-        </w:rPr>
-        <w:t>10.     The part out outliers marked with X belongs in the caption of Fig. 6 (not</w:t>
-      </w:r>
-    </w:p>
-    <w:p>
-      <w:r>
-        <w:rPr>
-          <w:highlight w:val="green"/>
-        </w:rPr>
-        <w:t xml:space="preserve">    in Fig. 5).</w:t>
-      </w:r>
-    </w:p>
-    <w:p/>
-    <w:p>
-      <w:pPr>
-        <w:rPr>
-          <w:highlight w:val="green"/>
-        </w:rPr>
-      </w:pPr>
-      <w:r>
-        <w:t xml:space="preserve">    </w:t>
-      </w:r>
-      <w:r>
-        <w:rPr>
-          <w:highlight w:val="green"/>
-        </w:rPr>
-        <w:t>11.     Fig. 8’s caption belongs in the main text (explaining what each guess</w:t>
-      </w:r>
-    </w:p>
-    <w:p>
-      <w:r>
-        <w:rPr>
-          <w:highlight w:val="green"/>
-        </w:rPr>
-        <w:t xml:space="preserve">    category means).</w:t>
-      </w:r>
-    </w:p>
-    <w:p/>
-    <w:p>
-      <w:pPr>
-        <w:rPr>
-          <w:highlight w:val="green"/>
-        </w:rPr>
-      </w:pPr>
-      <w:r>
-        <w:lastRenderedPageBreak/>
-        <w:t xml:space="preserve">    </w:t>
-      </w:r>
-      <w:r>
-        <w:rPr>
-          <w:highlight w:val="green"/>
-        </w:rPr>
-        <w:t>12.     Better to avoid the term “problem solvers”: it’s leads to garden-path</w:t>
-      </w:r>
-    </w:p>
-    <w:p>
-      <w:r>
-        <w:rPr>
-          <w:highlight w:val="green"/>
-        </w:rPr>
-        <w:t xml:space="preserve">    sentences. Just use “participants” or “individuals”.</w:t>
-      </w:r>
-    </w:p>
-    <w:p/>
-    <w:p>
-      <w:r>
-        <w:t xml:space="preserve">    13.     In the sentence “… other forms of problem solving that do not involve</w:t>
-      </w:r>
-    </w:p>
-    <w:p>
-      <w:r>
-        <w:t xml:space="preserve">    vertical transmission” – Is the idea to compare these findings with one emerging</w:t>
-      </w:r>
-    </w:p>
-    <w:p>
-      <w:r>
-        <w:t xml:space="preserve">    in purely communication scenarios?</w:t>
-      </w:r>
-    </w:p>
-    <w:p/>
-    <w:p>
-      <w:r>
-        <w:t xml:space="preserve">    </w:t>
-      </w:r>
-      <w:r>
-        <w:rPr>
-          <w:highlight w:val="green"/>
-        </w:rPr>
-        <w:t>14. There was a typo in “building tours of spaghetti” - should be “towers”.</w:t>
-      </w:r>
-    </w:p>
-    <w:p/>
-    <w:p>
-      <w:r>
-        <w:t>----------------------------------------------------------------</w:t>
-      </w:r>
-    </w:p>
-    <w:p/>
-    <w:p>
-      <w:r>
-        <w:t>reviewer 4 review</w:t>
-      </w:r>
-    </w:p>
-    <w:p>
-      <w:r>
-        <w:t>score 4/5</w:t>
-      </w:r>
-    </w:p>
-    <w:p/>
-    <w:p>
-      <w:r>
-        <w:t xml:space="preserve">  Type of Submission</w:t>
-      </w:r>
-    </w:p>
-    <w:p/>
-    <w:p>
-      <w:r>
-        <w:t xml:space="preserve">    Cognitive Science</w:t>
-      </w:r>
-    </w:p>
-    <w:p/>
-    <w:p>
-      <w:r>
-        <w:t xml:space="preserve">  The Review</w:t>
-      </w:r>
-    </w:p>
-    <w:p/>
-    <w:p>
-      <w:r>
-        <w:t xml:space="preserve">    This contribution presents an experimental study looking the cumulative evolution</w:t>
-      </w:r>
-    </w:p>
-    <w:p>
-      <w:r>
-        <w:t xml:space="preserve">    of problem solving. It is theoretically justified and technically sound, and a</w:t>
-      </w:r>
-    </w:p>
-    <w:p>
-      <w:r>
-        <w:t xml:space="preserve">    nice little experiment! However, I think the paper can do more to justify why this</w:t>
-      </w:r>
-    </w:p>
-    <w:p>
-      <w:r>
-        <w:t xml:space="preserve">    is different from previous studies and what gap it is filling in the literature.</w:t>
-      </w:r>
-    </w:p>
-    <w:p>
-      <w:r>
-        <w:t xml:space="preserve">    The 2nd paragraph of the conclusion say that the study "examined the likelihood</w:t>
-      </w:r>
-    </w:p>
-    <w:p>
-      <w:r>
-        <w:t xml:space="preserve">    that </w:t>
+        <w:t xml:space="preserve"> missed something so I went back and read the methods again. I see that you</w:t>
+      </w:r>
+    </w:p>
+    <w:p>
+      <w:r>
+        <w:rPr>
+          <w:highlight w:val="green"/>
+        </w:rPr>
+        <w:t xml:space="preserve">    mean chains, which is perhaps a better word to use here.</w:t>
+      </w:r>
+    </w:p>
+    <w:p/>
+    <w:p>
+      <w:pPr>
+        <w:rPr>
+          <w:highlight w:val="green"/>
+        </w:rPr>
+      </w:pPr>
+      <w:r>
+        <w:t xml:space="preserve">    </w:t>
       </w:r>
       <w:proofErr w:type="gramStart"/>
       <w:r>
-        <w:t>problem solving</w:t>
+        <w:rPr>
+          <w:highlight w:val="green"/>
+        </w:rPr>
+        <w:t>“ found</w:t>
       </w:r>
       <w:proofErr w:type="gramEnd"/>
       <w:r>
-        <w:t xml:space="preserve"> knowledge would accumulate given that problem solving</w:t>
-      </w:r>
-    </w:p>
-    <w:p>
-      <w:r>
-        <w:t xml:space="preserve">    knowledge could be effectively transferred to the next generation" - This is</w:t>
-      </w:r>
-    </w:p>
-    <w:p>
-      <w:r>
-        <w:t xml:space="preserve">    presented as being different from the ability to have verbal instructions, or the</w:t>
-      </w:r>
-    </w:p>
-    <w:p>
-      <w:r>
-        <w:t xml:space="preserve">    ability to just watch people doing the task before you, but I'm not sure how</w:t>
-      </w:r>
-    </w:p>
-    <w:p>
-      <w:r>
-        <w:t xml:space="preserve">    different these things are different. Is it the cumulative aspect of it? I think</w:t>
-      </w:r>
-    </w:p>
-    <w:p>
-      <w:r>
-        <w:t xml:space="preserve">    this needs to be really clarified and sign-posted.</w:t>
-      </w:r>
-    </w:p>
-    <w:p/>
-    <w:p>
-      <w:r>
-        <w:t xml:space="preserve">    The writing is mostly excellent, but there were a few points I had:</w:t>
-      </w:r>
-    </w:p>
-    <w:p/>
-    <w:p>
-      <w:pPr>
-        <w:rPr>
-          <w:highlight w:val="green"/>
-        </w:rPr>
-      </w:pPr>
-      <w:r>
-        <w:t xml:space="preserve">    </w:t>
-      </w:r>
-      <w:r>
-        <w:rPr>
-          <w:highlight w:val="green"/>
-        </w:rPr>
-        <w:t>I think the paper would have benefitted from outlining your research questions</w:t>
-      </w:r>
-    </w:p>
-    <w:p>
-      <w:pPr>
-        <w:rPr>
-          <w:highlight w:val="green"/>
-        </w:rPr>
-      </w:pPr>
-      <w:r>
-        <w:rPr>
-          <w:highlight w:val="green"/>
-        </w:rPr>
-        <w:t xml:space="preserve">    more specifically in the introduction. At the minute the beginning of each results</w:t>
-      </w:r>
-    </w:p>
-    <w:p>
-      <w:r>
-        <w:rPr>
-          <w:highlight w:val="green"/>
-        </w:rPr>
-        <w:t xml:space="preserve">    sections (“Next we asked…”) comes as a surprise.</w:t>
-      </w:r>
-    </w:p>
-    <w:p/>
-    <w:p>
-      <w:pPr>
-        <w:rPr>
-          <w:highlight w:val="green"/>
-        </w:rPr>
-      </w:pPr>
-      <w:r>
-        <w:t xml:space="preserve">    </w:t>
-      </w:r>
-      <w:r>
-        <w:t>{{{</w:t>
-      </w:r>
-      <w:r>
-        <w:rPr>
-          <w:highlight w:val="green"/>
-        </w:rPr>
-        <w:t>I think you need to acknowledge at the end of the “performance by generation”</w:t>
-      </w:r>
-    </w:p>
-    <w:p>
-      <w:pPr>
-        <w:rPr>
-          <w:highlight w:val="green"/>
-        </w:rPr>
-      </w:pPr>
-      <w:r>
-        <w:rPr>
-          <w:highlight w:val="green"/>
-        </w:rPr>
-        <w:t xml:space="preserve">    section that later generations might have made fewer discoveries because more of</w:t>
-      </w:r>
-    </w:p>
-    <w:p>
-      <w:pPr>
-        <w:rPr>
-          <w:highlight w:val="green"/>
-        </w:rPr>
-      </w:pPr>
-      <w:r>
-        <w:rPr>
-          <w:highlight w:val="green"/>
-        </w:rPr>
-        <w:t xml:space="preserve">    their time was spent completing the recipes of those before, I know you go on to</w:t>
-      </w:r>
-    </w:p>
-    <w:p>
-      <w:pPr>
-        <w:rPr>
-          <w:highlight w:val="green"/>
-        </w:rPr>
-      </w:pPr>
-      <w:r>
-        <w:rPr>
-          <w:highlight w:val="green"/>
-        </w:rPr>
-        <w:t xml:space="preserve">    address this in the rate of discovery section but it feels like a bit of a hole at</w:t>
-      </w:r>
-    </w:p>
-    <w:p>
-      <w:r>
-        <w:rPr>
-          <w:highlight w:val="green"/>
-        </w:rPr>
-        <w:t xml:space="preserve">    the minute.</w:t>
-      </w:r>
-    </w:p>
-    <w:p/>
-    <w:p>
-      <w:pPr>
-        <w:rPr>
-          <w:highlight w:val="green"/>
-        </w:rPr>
-      </w:pPr>
-      <w:r>
-        <w:lastRenderedPageBreak/>
+        <w:rPr>
+          <w:highlight w:val="green"/>
+        </w:rPr>
+        <w:t xml:space="preserve"> evidence that the number of tools discovered within each chain increased</w:t>
+      </w:r>
+    </w:p>
+    <w:p>
+      <w:pPr>
+        <w:rPr>
+          <w:highlight w:val="green"/>
+        </w:rPr>
+      </w:pPr>
+      <w:r>
+        <w:rPr>
+          <w:highlight w:val="green"/>
+        </w:rPr>
         <w:t xml:space="preserve">    </w:t>
       </w:r>
       <w:proofErr w:type="gramStart"/>
@@ -1703,156 +1848,56 @@
         <w:rPr>
           <w:highlight w:val="green"/>
         </w:rPr>
-        <w:t>“ Data</w:t>
+        <w:t>over</w:t>
       </w:r>
       <w:proofErr w:type="gramEnd"/>
       <w:r>
         <w:rPr>
           <w:highlight w:val="green"/>
         </w:rPr>
-        <w:t xml:space="preserve"> was collected for a total of 42 teams (N=168 participants).”</w:t>
-      </w:r>
-    </w:p>
-    <w:p>
-      <w:pPr>
-        <w:rPr>
-          <w:highlight w:val="green"/>
-        </w:rPr>
-      </w:pPr>
-      <w:r>
-        <w:rPr>
-          <w:highlight w:val="green"/>
-        </w:rPr>
-        <w:t xml:space="preserve">    - this confused me because the word “teams” made me think it was a group activity</w:t>
-      </w:r>
-    </w:p>
-    <w:p>
-      <w:pPr>
-        <w:rPr>
-          <w:highlight w:val="green"/>
-        </w:rPr>
-      </w:pPr>
-      <w:r>
-        <w:rPr>
-          <w:highlight w:val="green"/>
-        </w:rPr>
-        <w:t xml:space="preserve">    and </w:t>
-      </w:r>
-      <w:proofErr w:type="spellStart"/>
-      <w:r>
-        <w:rPr>
-          <w:highlight w:val="green"/>
-        </w:rPr>
-        <w:t>i’d</w:t>
-      </w:r>
-      <w:proofErr w:type="spellEnd"/>
-      <w:r>
-        <w:rPr>
-          <w:highlight w:val="green"/>
-        </w:rPr>
-        <w:t xml:space="preserve"> missed something so I went back and read the methods again. I see that you</w:t>
-      </w:r>
-    </w:p>
-    <w:p>
-      <w:r>
-        <w:rPr>
-          <w:highlight w:val="green"/>
-        </w:rPr>
-        <w:t xml:space="preserve">    mean chains, which is perhaps a better word to use here.</w:t>
-      </w:r>
-    </w:p>
-    <w:p/>
-    <w:p>
-      <w:pPr>
-        <w:rPr>
-          <w:highlight w:val="green"/>
-        </w:rPr>
-      </w:pPr>
-      <w:r>
-        <w:t xml:space="preserve">    </w:t>
+        <w:t xml:space="preserve"> generations Page’s L  = 1193, c2  = 234, p &lt;  0.001”</w:t>
+      </w:r>
+    </w:p>
+    <w:p>
+      <w:r>
+        <w:rPr>
+          <w:highlight w:val="green"/>
+        </w:rPr>
+        <w:t xml:space="preserve">    - you at least need a comma before the stats here.</w:t>
+      </w:r>
+      <w:r>
+        <w:t xml:space="preserve"> </w:t>
+      </w:r>
+    </w:p>
+    <w:p/>
+    <w:p>
+      <w:pPr>
+        <w:rPr>
+          <w:highlight w:val="green"/>
+        </w:rPr>
+      </w:pPr>
+      <w:r>
+        <w:t xml:space="preserve">    </w:t>
+      </w:r>
+      <w:r>
+        <w:rPr>
+          <w:highlight w:val="green"/>
+        </w:rPr>
+        <w:t>“</w:t>
       </w:r>
       <w:proofErr w:type="gramStart"/>
       <w:r>
         <w:rPr>
           <w:highlight w:val="green"/>
         </w:rPr>
-        <w:t>“ found</w:t>
+        <w:t>interaction</w:t>
       </w:r>
       <w:proofErr w:type="gramEnd"/>
       <w:r>
         <w:rPr>
           <w:highlight w:val="green"/>
         </w:rPr>
-        <w:t xml:space="preserve"> evidence that the number of tools discovered within each chain increased</w:t>
-      </w:r>
-    </w:p>
-    <w:p>
-      <w:pPr>
-        <w:rPr>
-          <w:highlight w:val="green"/>
-        </w:rPr>
-      </w:pPr>
-      <w:r>
-        <w:rPr>
-          <w:highlight w:val="green"/>
-        </w:rPr>
-        <w:t xml:space="preserve">    over generations Page’s </w:t>
-      </w:r>
-      <w:proofErr w:type="gramStart"/>
-      <w:r>
-        <w:rPr>
-          <w:highlight w:val="green"/>
-        </w:rPr>
-        <w:t>L  =</w:t>
-      </w:r>
-      <w:proofErr w:type="gramEnd"/>
-      <w:r>
-        <w:rPr>
-          <w:highlight w:val="green"/>
-        </w:rPr>
-        <w:t xml:space="preserve"> 1193, c2  = 234, p &lt;  0.001”</w:t>
-      </w:r>
-    </w:p>
-    <w:p>
-      <w:r>
-        <w:rPr>
-          <w:highlight w:val="green"/>
-        </w:rPr>
-        <w:t xml:space="preserve">    - you at least need a comma before the stats here.</w:t>
-      </w:r>
-      <w:r>
-        <w:t xml:space="preserve"> </w:t>
-      </w:r>
-    </w:p>
-    <w:p/>
-    <w:p>
-      <w:pPr>
-        <w:rPr>
-          <w:highlight w:val="green"/>
-        </w:rPr>
-      </w:pPr>
-      <w:r>
-        <w:t xml:space="preserve">    </w:t>
-      </w:r>
-      <w:r>
-        <w:rPr>
-          <w:highlight w:val="green"/>
-        </w:rPr>
-        <w:t>“interaction between playing time and inheritance size</w:t>
-      </w:r>
-      <w:proofErr w:type="gramStart"/>
-      <w:r>
-        <w:rPr>
-          <w:highlight w:val="green"/>
-        </w:rPr>
-        <w:t>, .</w:t>
-      </w:r>
-      <w:proofErr w:type="gramEnd"/>
-      <w:r>
-        <w:rPr>
-          <w:highlight w:val="green"/>
-        </w:rPr>
-        <w:t>”</w:t>
+        <w:t xml:space="preserve"> between playing time and inheritance size, .”</w:t>
       </w:r>
     </w:p>
     <w:p>
@@ -1894,8 +1939,8 @@
 </file>
 
 <file path=word/comments.xml><?xml version="1.0" encoding="utf-8"?>
-<w:comments xmlns:wpc="http://schemas.microsoft.com/office/word/2010/wordprocessingCanvas" xmlns:cx="http://schemas.microsoft.com/office/drawing/2014/chartex" xmlns:cx1="http://schemas.microsoft.com/office/drawing/2015/9/8/chartex" xmlns:cx2="http://schemas.microsoft.com/office/drawing/2015/10/21/chartex" xmlns:cx3="http://schemas.microsoft.com/office/drawing/2016/5/9/chartex" xmlns:cx4="http://schemas.microsoft.com/office/drawing/2016/5/10/chartex" xmlns:cx5="http://schemas.microsoft.com/office/drawing/2016/5/11/chartex" xmlns:cx6="http://schemas.microsoft.com/office/drawing/2016/5/12/chartex" xmlns:cx7="http://schemas.microsoft.com/office/drawing/2016/5/13/chartex" xmlns:cx8="http://schemas.microsoft.com/office/drawing/2016/5/14/chartex" xmlns:mc="http://schemas.openxmlformats.org/markup-compatibility/2006" xmlns:aink="http://schemas.microsoft.com/office/drawing/2016/ink" xmlns:am3d="http://schemas.microsoft.com/office/drawing/2017/model3d" xmlns:o="urn:schemas-microsoft-com:office:office" xmlns:r="http://schemas.openxmlformats.org/officeDocument/2006/relationships" xmlns:m="http://schemas.openxmlformats.org/officeDocument/2006/math" xmlns:v="urn:schemas-microsoft-com:vml" xmlns:wp14="http://schemas.microsoft.com/office/word/2010/wordprocessingDrawing" xmlns:wp="http://schemas.openxmlformats.org/drawingml/2006/wordprocessingDrawing" xmlns:w10="urn:schemas-microsoft-com:office:word" xmlns:w="http://schemas.openxmlformats.org/wordprocessingml/2006/main" xmlns:w14="http://schemas.microsoft.com/office/word/2010/wordml" xmlns:w15="http://schemas.microsoft.com/office/word/2012/wordml" xmlns:w16cid="http://schemas.microsoft.com/office/word/2016/wordml/cid" xmlns:w16se="http://schemas.microsoft.com/office/word/2015/wordml/symex" xmlns:wpg="http://schemas.microsoft.com/office/word/2010/wordprocessingGroup" xmlns:wpi="http://schemas.microsoft.com/office/word/2010/wordprocessingInk" xmlns:wne="http://schemas.microsoft.com/office/word/2006/wordml" xmlns:wps="http://schemas.microsoft.com/office/word/2010/wordprocessingShape" mc:Ignorable="w14 w15 w16se w16cid wp14">
-  <w:comment w:id="1" w:author="Pierce Edmiston" w:date="2018-05-09T08:22:00Z" w:initials="PE">
+<w:comments xmlns:wpc="http://schemas.microsoft.com/office/word/2010/wordprocessingCanvas" xmlns:mc="http://schemas.openxmlformats.org/markup-compatibility/2006" xmlns:o="urn:schemas-microsoft-com:office:office" xmlns:r="http://schemas.openxmlformats.org/officeDocument/2006/relationships" xmlns:m="http://schemas.openxmlformats.org/officeDocument/2006/math" xmlns:v="urn:schemas-microsoft-com:vml" xmlns:wp14="http://schemas.microsoft.com/office/word/2010/wordprocessingDrawing" xmlns:wp="http://schemas.openxmlformats.org/drawingml/2006/wordprocessingDrawing" xmlns:w10="urn:schemas-microsoft-com:office:word" xmlns:w="http://schemas.openxmlformats.org/wordprocessingml/2006/main" xmlns:w14="http://schemas.microsoft.com/office/word/2010/wordml" xmlns:w15="http://schemas.microsoft.com/office/word/2012/wordml" xmlns:wpg="http://schemas.microsoft.com/office/word/2010/wordprocessingGroup" xmlns:wpi="http://schemas.microsoft.com/office/word/2010/wordprocessingInk" xmlns:wne="http://schemas.microsoft.com/office/word/2006/wordml" xmlns:wps="http://schemas.microsoft.com/office/word/2010/wordprocessingShape" mc:Ignorable="w14 w15 wp14">
+  <w:comment w:id="0" w:author="Derex, Maxime" w:date="2018-05-10T14:42:00Z" w:initials="DM">
     <w:p>
       <w:pPr>
         <w:pStyle w:val="CommentText"/>
@@ -1907,7 +1952,97 @@
         <w:annotationRef/>
       </w:r>
       <w:r>
+        <w:t xml:space="preserve">Observation learning would require learners to “emulate” missing information (except if all traits are transparent). In our study, individuals benefit from all the info they need to produce the inherited items so it is closer to teaching. Teaching is only consider as teaching when there is a cost for the demonstrator though… I would say that we used a form of teaching (all the required info is transmitted to the learner) </w:t>
+      </w:r>
+      <w:r>
+        <w:t xml:space="preserve">but we make it costless and automatized (demonstration are provided on-demand). </w:t>
+      </w:r>
+    </w:p>
+    <w:p>
+      <w:pPr>
+        <w:pStyle w:val="CommentText"/>
+      </w:pPr>
+    </w:p>
+    <w:p>
+      <w:pPr>
+        <w:pStyle w:val="CommentText"/>
+      </w:pPr>
+      <w:r>
+        <w:t xml:space="preserve">I don’t think it should be part of the manuscript though. </w:t>
+      </w:r>
+    </w:p>
+    <w:p>
+      <w:pPr>
+        <w:pStyle w:val="CommentText"/>
+      </w:pPr>
+    </w:p>
+    <w:p>
+      <w:pPr>
+        <w:pStyle w:val="CommentText"/>
+      </w:pPr>
+      <w:r>
+        <w:t xml:space="preserve">  </w:t>
+      </w:r>
+    </w:p>
+  </w:comment>
+  <w:comment w:id="1" w:author="Derex, Maxime" w:date="2018-05-10T14:50:00Z" w:initials="DM">
+    <w:p>
+      <w:pPr>
+        <w:pStyle w:val="CommentText"/>
+      </w:pPr>
+      <w:r>
+        <w:rPr>
+          <w:rStyle w:val="CommentReference"/>
+        </w:rPr>
+        <w:annotationRef/>
+      </w:r>
+      <w:r>
+        <w:t xml:space="preserve">Hard to tell. A lot of things </w:t>
+      </w:r>
+      <w:proofErr w:type="spellStart"/>
+      <w:r>
+        <w:t>covary</w:t>
+      </w:r>
+      <w:proofErr w:type="spellEnd"/>
+      <w:r>
+        <w:t xml:space="preserve"> in the archeological record (e.g. </w:t>
+      </w:r>
+      <w:r>
+        <w:t>pop size, division of labor…)</w:t>
+      </w:r>
+      <w:bookmarkStart w:id="2" w:name="_GoBack"/>
+      <w:bookmarkEnd w:id="2"/>
+    </w:p>
+  </w:comment>
+  <w:comment w:id="3" w:author="Pierce Edmiston" w:date="2018-05-09T08:22:00Z" w:initials="PE">
+    <w:p>
+      <w:pPr>
+        <w:pStyle w:val="CommentText"/>
+      </w:pPr>
+      <w:r>
+        <w:rPr>
+          <w:rStyle w:val="CommentReference"/>
+        </w:rPr>
+        <w:annotationRef/>
+      </w:r>
+      <w:r>
         <w:t>Could do more to explain what models are being used, but pretty tight on space.</w:t>
+      </w:r>
+    </w:p>
+  </w:comment>
+  <w:comment w:id="4" w:author="Derex, Maxime" w:date="2018-05-10T14:39:00Z" w:initials="DM">
+    <w:p>
+      <w:pPr>
+        <w:pStyle w:val="CommentText"/>
+      </w:pPr>
+      <w:r>
+        <w:rPr>
+          <w:rStyle w:val="CommentReference"/>
+        </w:rPr>
+        <w:annotationRef/>
+      </w:r>
+      <w:r>
+        <w:t xml:space="preserve">I actually did the same comment in the manuscript. We can cut some sentences from the intro and the result sections and add details about the models. </w:t>
       </w:r>
     </w:p>
   </w:comment>
@@ -1915,8 +2050,11 @@
 </file>
 
 <file path=word/commentsExtended.xml><?xml version="1.0" encoding="utf-8"?>
-<w15:commentsEx xmlns:wpc="http://schemas.microsoft.com/office/word/2010/wordprocessingCanvas" xmlns:cx="http://schemas.microsoft.com/office/drawing/2014/chartex" xmlns:cx1="http://schemas.microsoft.com/office/drawing/2015/9/8/chartex" xmlns:cx2="http://schemas.microsoft.com/office/drawing/2015/10/21/chartex" xmlns:cx3="http://schemas.microsoft.com/office/drawing/2016/5/9/chartex" xmlns:cx4="http://schemas.microsoft.com/office/drawing/2016/5/10/chartex" xmlns:cx5="http://schemas.microsoft.com/office/drawing/2016/5/11/chartex" xmlns:cx6="http://schemas.microsoft.com/office/drawing/2016/5/12/chartex" xmlns:cx7="http://schemas.microsoft.com/office/drawing/2016/5/13/chartex" xmlns:cx8="http://schemas.microsoft.com/office/drawing/2016/5/14/chartex" xmlns:mc="http://schemas.openxmlformats.org/markup-compatibility/2006" xmlns:aink="http://schemas.microsoft.com/office/drawing/2016/ink" xmlns:am3d="http://schemas.microsoft.com/office/drawing/2017/model3d" xmlns:o="urn:schemas-microsoft-com:office:office" xmlns:r="http://schemas.openxmlformats.org/officeDocument/2006/relationships" xmlns:m="http://schemas.openxmlformats.org/officeDocument/2006/math" xmlns:v="urn:schemas-microsoft-com:vml" xmlns:wp14="http://schemas.microsoft.com/office/word/2010/wordprocessingDrawing" xmlns:wp="http://schemas.openxmlformats.org/drawingml/2006/wordprocessingDrawing" xmlns:w10="urn:schemas-microsoft-com:office:word" xmlns:w="http://schemas.openxmlformats.org/wordprocessingml/2006/main" xmlns:w14="http://schemas.microsoft.com/office/word/2010/wordml" xmlns:w15="http://schemas.microsoft.com/office/word/2012/wordml" xmlns:w16cid="http://schemas.microsoft.com/office/word/2016/wordml/cid" xmlns:w16se="http://schemas.microsoft.com/office/word/2015/wordml/symex" xmlns:wpg="http://schemas.microsoft.com/office/word/2010/wordprocessingGroup" xmlns:wpi="http://schemas.microsoft.com/office/word/2010/wordprocessingInk" xmlns:wne="http://schemas.microsoft.com/office/word/2006/wordml" xmlns:wps="http://schemas.microsoft.com/office/word/2010/wordprocessingShape" mc:Ignorable="w14 w15 w16se w16cid wp14">
+<w15:commentsEx xmlns:wpc="http://schemas.microsoft.com/office/word/2010/wordprocessingCanvas" xmlns:mc="http://schemas.openxmlformats.org/markup-compatibility/2006" xmlns:o="urn:schemas-microsoft-com:office:office" xmlns:r="http://schemas.openxmlformats.org/officeDocument/2006/relationships" xmlns:m="http://schemas.openxmlformats.org/officeDocument/2006/math" xmlns:v="urn:schemas-microsoft-com:vml" xmlns:wp14="http://schemas.microsoft.com/office/word/2010/wordprocessingDrawing" xmlns:wp="http://schemas.openxmlformats.org/drawingml/2006/wordprocessingDrawing" xmlns:w10="urn:schemas-microsoft-com:office:word" xmlns:w="http://schemas.openxmlformats.org/wordprocessingml/2006/main" xmlns:w14="http://schemas.microsoft.com/office/word/2010/wordml" xmlns:w15="http://schemas.microsoft.com/office/word/2012/wordml" xmlns:wpg="http://schemas.microsoft.com/office/word/2010/wordprocessingGroup" xmlns:wpi="http://schemas.microsoft.com/office/word/2010/wordprocessingInk" xmlns:wne="http://schemas.microsoft.com/office/word/2006/wordml" xmlns:wps="http://schemas.microsoft.com/office/word/2010/wordprocessingShape" mc:Ignorable="w14 w15 wp14">
+  <w15:commentEx w15:paraId="5DE8DFC7" w15:done="0"/>
+  <w15:commentEx w15:paraId="192B4102" w15:done="0"/>
   <w15:commentEx w15:paraId="6C599BE8" w15:done="0"/>
+  <w15:commentEx w15:paraId="5B11F145" w15:paraIdParent="6C599BE8" w15:done="0"/>
 </w15:commentsEx>
 </file>
 
@@ -1927,7 +2065,10 @@
 </file>
 
 <file path=word/people.xml><?xml version="1.0" encoding="utf-8"?>
-<w15:people xmlns:wpc="http://schemas.microsoft.com/office/word/2010/wordprocessingCanvas" xmlns:cx="http://schemas.microsoft.com/office/drawing/2014/chartex" xmlns:cx1="http://schemas.microsoft.com/office/drawing/2015/9/8/chartex" xmlns:cx2="http://schemas.microsoft.com/office/drawing/2015/10/21/chartex" xmlns:cx3="http://schemas.microsoft.com/office/drawing/2016/5/9/chartex" xmlns:cx4="http://schemas.microsoft.com/office/drawing/2016/5/10/chartex" xmlns:cx5="http://schemas.microsoft.com/office/drawing/2016/5/11/chartex" xmlns:cx6="http://schemas.microsoft.com/office/drawing/2016/5/12/chartex" xmlns:cx7="http://schemas.microsoft.com/office/drawing/2016/5/13/chartex" xmlns:cx8="http://schemas.microsoft.com/office/drawing/2016/5/14/chartex" xmlns:mc="http://schemas.openxmlformats.org/markup-compatibility/2006" xmlns:aink="http://schemas.microsoft.com/office/drawing/2016/ink" xmlns:am3d="http://schemas.microsoft.com/office/drawing/2017/model3d" xmlns:o="urn:schemas-microsoft-com:office:office" xmlns:r="http://schemas.openxmlformats.org/officeDocument/2006/relationships" xmlns:m="http://schemas.openxmlformats.org/officeDocument/2006/math" xmlns:v="urn:schemas-microsoft-com:vml" xmlns:wp14="http://schemas.microsoft.com/office/word/2010/wordprocessingDrawing" xmlns:wp="http://schemas.openxmlformats.org/drawingml/2006/wordprocessingDrawing" xmlns:w10="urn:schemas-microsoft-com:office:word" xmlns:w="http://schemas.openxmlformats.org/wordprocessingml/2006/main" xmlns:w14="http://schemas.microsoft.com/office/word/2010/wordml" xmlns:w15="http://schemas.microsoft.com/office/word/2012/wordml" xmlns:w16cid="http://schemas.microsoft.com/office/word/2016/wordml/cid" xmlns:w16se="http://schemas.microsoft.com/office/word/2015/wordml/symex" xmlns:wpg="http://schemas.microsoft.com/office/word/2010/wordprocessingGroup" xmlns:wpi="http://schemas.microsoft.com/office/word/2010/wordprocessingInk" xmlns:wne="http://schemas.microsoft.com/office/word/2006/wordml" xmlns:wps="http://schemas.microsoft.com/office/word/2010/wordprocessingShape" mc:Ignorable="w14 w15 w16se w16cid wp14">
+<w15:people xmlns:wpc="http://schemas.microsoft.com/office/word/2010/wordprocessingCanvas" xmlns:mc="http://schemas.openxmlformats.org/markup-compatibility/2006" xmlns:o="urn:schemas-microsoft-com:office:office" xmlns:r="http://schemas.openxmlformats.org/officeDocument/2006/relationships" xmlns:m="http://schemas.openxmlformats.org/officeDocument/2006/math" xmlns:v="urn:schemas-microsoft-com:vml" xmlns:wp14="http://schemas.microsoft.com/office/word/2010/wordprocessingDrawing" xmlns:wp="http://schemas.openxmlformats.org/drawingml/2006/wordprocessingDrawing" xmlns:w10="urn:schemas-microsoft-com:office:word" xmlns:w="http://schemas.openxmlformats.org/wordprocessingml/2006/main" xmlns:w14="http://schemas.microsoft.com/office/word/2010/wordml" xmlns:w15="http://schemas.microsoft.com/office/word/2012/wordml" xmlns:wpg="http://schemas.microsoft.com/office/word/2010/wordprocessingGroup" xmlns:wpi="http://schemas.microsoft.com/office/word/2010/wordprocessingInk" xmlns:wne="http://schemas.microsoft.com/office/word/2006/wordml" xmlns:wps="http://schemas.microsoft.com/office/word/2010/wordprocessingShape" mc:Ignorable="w14 w15 wp14">
+  <w15:person w15:author="Derex, Maxime">
+    <w15:presenceInfo w15:providerId="AD" w15:userId="S-1-5-21-2929260712-720396524-3344548481-383052"/>
+  </w15:person>
   <w15:person w15:author="Pierce Edmiston">
     <w15:presenceInfo w15:providerId="Windows Live" w15:userId="2ef9c923-e53b-45d0-ab9f-edc5432f1a47"/>
   </w15:person>
@@ -1935,7 +2076,7 @@
 </file>
 
 <file path=word/styles.xml><?xml version="1.0" encoding="utf-8"?>
-<w:styles xmlns:mc="http://schemas.openxmlformats.org/markup-compatibility/2006" xmlns:r="http://schemas.openxmlformats.org/officeDocument/2006/relationships" xmlns:w="http://schemas.openxmlformats.org/wordprocessingml/2006/main" xmlns:w14="http://schemas.microsoft.com/office/word/2010/wordml" xmlns:w15="http://schemas.microsoft.com/office/word/2012/wordml" xmlns:w16cid="http://schemas.microsoft.com/office/word/2016/wordml/cid" xmlns:w16se="http://schemas.microsoft.com/office/word/2015/wordml/symex" mc:Ignorable="w14 w15 w16se w16cid">
+<w:styles xmlns:mc="http://schemas.openxmlformats.org/markup-compatibility/2006" xmlns:r="http://schemas.openxmlformats.org/officeDocument/2006/relationships" xmlns:w="http://schemas.openxmlformats.org/wordprocessingml/2006/main" xmlns:w14="http://schemas.microsoft.com/office/word/2010/wordml" xmlns:w15="http://schemas.microsoft.com/office/word/2012/wordml" mc:Ignorable="w14 w15">
   <w:docDefaults>
     <w:rPrDefault>
       <w:rPr>
@@ -1947,7 +2088,7 @@
     </w:rPrDefault>
     <w:pPrDefault/>
   </w:docDefaults>
-  <w:latentStyles w:defLockedState="0" w:defUIPriority="99" w:defSemiHidden="0" w:defUnhideWhenUsed="0" w:defQFormat="0" w:count="375">
+  <w:latentStyles w:defLockedState="0" w:defUIPriority="99" w:defSemiHidden="0" w:defUnhideWhenUsed="0" w:defQFormat="0" w:count="371">
     <w:lsdException w:name="Normal" w:uiPriority="0" w:qFormat="1"/>
     <w:lsdException w:name="heading 1" w:uiPriority="9" w:qFormat="1"/>
     <w:lsdException w:name="heading 2" w:semiHidden="1" w:uiPriority="9" w:unhideWhenUsed="1" w:qFormat="1"/>
@@ -2319,8 +2460,6 @@
     <w:lsdException w:name="List Table 5 Dark Accent 6" w:uiPriority="50"/>
     <w:lsdException w:name="List Table 6 Colorful Accent 6" w:uiPriority="51"/>
     <w:lsdException w:name="List Table 7 Colorful Accent 6" w:uiPriority="52"/>
-    <w:lsdException w:name="Mention" w:semiHidden="1" w:unhideWhenUsed="1"/>
-    <w:lsdException w:name="Smart Hyperlink" w:semiHidden="1" w:unhideWhenUsed="1"/>
   </w:latentStyles>
   <w:style w:type="paragraph" w:default="1" w:styleId="Normal">
     <w:name w:val="Normal"/>

</xml_diff>